<commit_message>
feat: Add health check endpoint to verify server status
</commit_message>
<xml_diff>
--- a/src/templates/ipnu/susunan_pengurus.docx
+++ b/src/templates/ipnu/susunan_pengurus.docx
@@ -34,7 +34,23 @@
           <w:b/>
           <w:bCs/>
         </w:rPr>
-        <w:t>{jenis_lembaga_upper}</w:t>
+        <w:t>{</w:t>
+      </w:r>
+      <w:proofErr w:type="spellStart"/>
+      <w:r>
+        <w:rPr>
+          <w:b/>
+          <w:bCs/>
+        </w:rPr>
+        <w:t>jenis_lembaga_upper</w:t>
+      </w:r>
+      <w:proofErr w:type="spellEnd"/>
+      <w:r>
+        <w:rPr>
+          <w:b/>
+          <w:bCs/>
+        </w:rPr>
+        <w:t>}</w:t>
       </w:r>
       <w:r>
         <w:rPr>
@@ -58,7 +74,23 @@
           <w:b/>
           <w:bCs/>
         </w:rPr>
-        <w:t>{nama_lembaga_upper}</w:t>
+        <w:t>{</w:t>
+      </w:r>
+      <w:proofErr w:type="spellStart"/>
+      <w:r>
+        <w:rPr>
+          <w:b/>
+          <w:bCs/>
+        </w:rPr>
+        <w:t>nama_lembaga_upper</w:t>
+      </w:r>
+      <w:proofErr w:type="spellEnd"/>
+      <w:r>
+        <w:rPr>
+          <w:b/>
+          <w:bCs/>
+        </w:rPr>
+        <w:t>}</w:t>
       </w:r>
     </w:p>
     <w:p>
@@ -82,7 +114,23 @@
           <w:b/>
           <w:bCs/>
         </w:rPr>
-        <w:t>{periode_kepengurusan}</w:t>
+        <w:t>{</w:t>
+      </w:r>
+      <w:proofErr w:type="spellStart"/>
+      <w:r>
+        <w:rPr>
+          <w:b/>
+          <w:bCs/>
+        </w:rPr>
+        <w:t>periode_kepengurusan</w:t>
+      </w:r>
+      <w:proofErr w:type="spellEnd"/>
+      <w:r>
+        <w:rPr>
+          <w:b/>
+          <w:bCs/>
+        </w:rPr>
+        <w:t>}</w:t>
       </w:r>
     </w:p>
     <w:p>
@@ -179,16 +227,32 @@
               <w:jc w:val="both"/>
             </w:pPr>
             <w:r>
-              <w:t>{nama}</w:t>
-            </w:r>
-          </w:p>
-          <w:p>
-            <w:pPr>
-              <w:ind w:left="-112"/>
-              <w:jc w:val="both"/>
-            </w:pPr>
-            <w:r>
-              <w:t>{/pelindung}</w:t>
+              <w:t>{</w:t>
+            </w:r>
+            <w:proofErr w:type="spellStart"/>
+            <w:r>
+              <w:t>nama</w:t>
+            </w:r>
+            <w:proofErr w:type="spellEnd"/>
+            <w:r>
+              <w:t>}</w:t>
+            </w:r>
+          </w:p>
+          <w:p>
+            <w:pPr>
+              <w:ind w:left="-112"/>
+              <w:jc w:val="both"/>
+            </w:pPr>
+            <w:r>
+              <w:t>{/</w:t>
+            </w:r>
+            <w:proofErr w:type="spellStart"/>
+            <w:r>
+              <w:t>pelindung</w:t>
+            </w:r>
+            <w:proofErr w:type="spellEnd"/>
+            <w:r>
+              <w:t>}</w:t>
             </w:r>
           </w:p>
         </w:tc>
@@ -257,16 +321,32 @@
               <w:jc w:val="both"/>
             </w:pPr>
             <w:r>
-              <w:t>{no}. {nama}</w:t>
-            </w:r>
-          </w:p>
-          <w:p>
-            <w:pPr>
-              <w:ind w:left="-112"/>
-              <w:jc w:val="both"/>
-            </w:pPr>
-            <w:r>
-              <w:t>{/pembina}</w:t>
+              <w:t>{no}. {</w:t>
+            </w:r>
+            <w:proofErr w:type="spellStart"/>
+            <w:r>
+              <w:t>nama</w:t>
+            </w:r>
+            <w:proofErr w:type="spellEnd"/>
+            <w:r>
+              <w:t>}</w:t>
+            </w:r>
+          </w:p>
+          <w:p>
+            <w:pPr>
+              <w:ind w:left="-112"/>
+              <w:jc w:val="both"/>
+            </w:pPr>
+            <w:r>
+              <w:t>{/</w:t>
+            </w:r>
+            <w:proofErr w:type="spellStart"/>
+            <w:r>
+              <w:t>pembina</w:t>
+            </w:r>
+            <w:proofErr w:type="spellEnd"/>
+            <w:r>
+              <w:t>}</w:t>
             </w:r>
           </w:p>
         </w:tc>
@@ -398,6 +478,7 @@
                 <w:bCs/>
               </w:rPr>
             </w:pPr>
+            <w:proofErr w:type="spellStart"/>
             <w:r>
               <w:rPr>
                 <w:b/>
@@ -405,6 +486,7 @@
               </w:rPr>
               <w:t>Ketua</w:t>
             </w:r>
+            <w:proofErr w:type="spellEnd"/>
           </w:p>
         </w:tc>
         <w:tc>
@@ -447,7 +529,23 @@
                 <w:b/>
                 <w:bCs/>
               </w:rPr>
-              <w:t>{nama_ketua}</w:t>
+              <w:t>{</w:t>
+            </w:r>
+            <w:proofErr w:type="spellStart"/>
+            <w:r>
+              <w:rPr>
+                <w:b/>
+                <w:bCs/>
+              </w:rPr>
+              <w:t>nama_ketua</w:t>
+            </w:r>
+            <w:proofErr w:type="spellEnd"/>
+            <w:r>
+              <w:rPr>
+                <w:b/>
+                <w:bCs/>
+              </w:rPr>
+              <w:t>}</w:t>
             </w:r>
           </w:p>
         </w:tc>
@@ -469,7 +567,23 @@
                 <w:b/>
                 <w:bCs/>
               </w:rPr>
-              <w:t>{alamat_ketua}</w:t>
+              <w:t>{</w:t>
+            </w:r>
+            <w:proofErr w:type="spellStart"/>
+            <w:r>
+              <w:rPr>
+                <w:b/>
+                <w:bCs/>
+              </w:rPr>
+              <w:t>alamat_ketua</w:t>
+            </w:r>
+            <w:proofErr w:type="spellEnd"/>
+            <w:r>
+              <w:rPr>
+                <w:b/>
+                <w:bCs/>
+              </w:rPr>
+              <w:t>}</w:t>
             </w:r>
           </w:p>
         </w:tc>
@@ -521,7 +635,15 @@
               <w:jc w:val="both"/>
             </w:pPr>
             <w:r>
-              <w:t>{nama}</w:t>
+              <w:t>{</w:t>
+            </w:r>
+            <w:proofErr w:type="spellStart"/>
+            <w:r>
+              <w:t>nama</w:t>
+            </w:r>
+            <w:proofErr w:type="spellEnd"/>
+            <w:r>
+              <w:t>}</w:t>
             </w:r>
           </w:p>
         </w:tc>
@@ -535,10 +657,26 @@
               <w:jc w:val="both"/>
             </w:pPr>
             <w:r>
-              <w:t>{alamat}</w:t>
-            </w:r>
-            <w:r>
-              <w:t>{/wakil_ketua}</w:t>
+              <w:t>{</w:t>
+            </w:r>
+            <w:proofErr w:type="spellStart"/>
+            <w:r>
+              <w:t>alamat</w:t>
+            </w:r>
+            <w:proofErr w:type="spellEnd"/>
+            <w:r>
+              <w:t>}</w:t>
+            </w:r>
+            <w:r>
+              <w:t>{/</w:t>
+            </w:r>
+            <w:proofErr w:type="spellStart"/>
+            <w:r>
+              <w:t>wakil_ketua</w:t>
+            </w:r>
+            <w:proofErr w:type="spellEnd"/>
+            <w:r>
+              <w:t>}</w:t>
             </w:r>
           </w:p>
         </w:tc>
@@ -607,6 +745,7 @@
                 <w:bCs/>
               </w:rPr>
             </w:pPr>
+            <w:proofErr w:type="spellStart"/>
             <w:r>
               <w:rPr>
                 <w:b/>
@@ -614,6 +753,7 @@
               </w:rPr>
               <w:t>Sekretaris</w:t>
             </w:r>
+            <w:proofErr w:type="spellEnd"/>
           </w:p>
         </w:tc>
         <w:tc>
@@ -656,7 +796,23 @@
                 <w:b/>
                 <w:bCs/>
               </w:rPr>
-              <w:t>{nama_sekretaris}</w:t>
+              <w:t>{</w:t>
+            </w:r>
+            <w:proofErr w:type="spellStart"/>
+            <w:r>
+              <w:rPr>
+                <w:b/>
+                <w:bCs/>
+              </w:rPr>
+              <w:t>nama_sekretaris</w:t>
+            </w:r>
+            <w:proofErr w:type="spellEnd"/>
+            <w:r>
+              <w:rPr>
+                <w:b/>
+                <w:bCs/>
+              </w:rPr>
+              <w:t>}</w:t>
             </w:r>
           </w:p>
         </w:tc>
@@ -678,7 +834,23 @@
                 <w:b/>
                 <w:bCs/>
               </w:rPr>
-              <w:t>{alamat_sekretaris}</w:t>
+              <w:t>{</w:t>
+            </w:r>
+            <w:proofErr w:type="spellStart"/>
+            <w:r>
+              <w:rPr>
+                <w:b/>
+                <w:bCs/>
+              </w:rPr>
+              <w:t>alamat_sekretaris</w:t>
+            </w:r>
+            <w:proofErr w:type="spellEnd"/>
+            <w:r>
+              <w:rPr>
+                <w:b/>
+                <w:bCs/>
+              </w:rPr>
+              <w:t>}</w:t>
             </w:r>
           </w:p>
         </w:tc>
@@ -730,7 +902,15 @@
               <w:jc w:val="both"/>
             </w:pPr>
             <w:r>
-              <w:t>{nama}</w:t>
+              <w:t>{</w:t>
+            </w:r>
+            <w:proofErr w:type="spellStart"/>
+            <w:r>
+              <w:t>nama</w:t>
+            </w:r>
+            <w:proofErr w:type="spellEnd"/>
+            <w:r>
+              <w:t>}</w:t>
             </w:r>
           </w:p>
         </w:tc>
@@ -744,10 +924,26 @@
               <w:jc w:val="both"/>
             </w:pPr>
             <w:r>
-              <w:t>{alamat}</w:t>
-            </w:r>
-            <w:r>
-              <w:t>{/wakil_sekretaris}</w:t>
+              <w:t>{</w:t>
+            </w:r>
+            <w:proofErr w:type="spellStart"/>
+            <w:r>
+              <w:t>alamat</w:t>
+            </w:r>
+            <w:proofErr w:type="spellEnd"/>
+            <w:r>
+              <w:t>}</w:t>
+            </w:r>
+            <w:r>
+              <w:t>{/</w:t>
+            </w:r>
+            <w:proofErr w:type="spellStart"/>
+            <w:r>
+              <w:t>wakil_sekretaris</w:t>
+            </w:r>
+            <w:proofErr w:type="spellEnd"/>
+            <w:r>
+              <w:t>}</w:t>
             </w:r>
           </w:p>
         </w:tc>
@@ -816,6 +1012,7 @@
                 <w:bCs/>
               </w:rPr>
             </w:pPr>
+            <w:proofErr w:type="spellStart"/>
             <w:r>
               <w:rPr>
                 <w:b/>
@@ -823,6 +1020,7 @@
               </w:rPr>
               <w:t>Bendahara</w:t>
             </w:r>
+            <w:proofErr w:type="spellEnd"/>
           </w:p>
         </w:tc>
         <w:tc>
@@ -865,7 +1063,23 @@
                 <w:b/>
                 <w:bCs/>
               </w:rPr>
-              <w:t>{nama_bendahara}</w:t>
+              <w:t>{</w:t>
+            </w:r>
+            <w:proofErr w:type="spellStart"/>
+            <w:r>
+              <w:rPr>
+                <w:b/>
+                <w:bCs/>
+              </w:rPr>
+              <w:t>nama_bendahara</w:t>
+            </w:r>
+            <w:proofErr w:type="spellEnd"/>
+            <w:r>
+              <w:rPr>
+                <w:b/>
+                <w:bCs/>
+              </w:rPr>
+              <w:t>}</w:t>
             </w:r>
           </w:p>
         </w:tc>
@@ -887,7 +1101,23 @@
                 <w:b/>
                 <w:bCs/>
               </w:rPr>
-              <w:t>{alamat_bendahara}</w:t>
+              <w:t>{</w:t>
+            </w:r>
+            <w:proofErr w:type="spellStart"/>
+            <w:r>
+              <w:rPr>
+                <w:b/>
+                <w:bCs/>
+              </w:rPr>
+              <w:t>alamat_bendahara</w:t>
+            </w:r>
+            <w:proofErr w:type="spellEnd"/>
+            <w:r>
+              <w:rPr>
+                <w:b/>
+                <w:bCs/>
+              </w:rPr>
+              <w:t>}</w:t>
             </w:r>
           </w:p>
         </w:tc>
@@ -903,8 +1133,13 @@
               <w:jc w:val="both"/>
             </w:pPr>
             <w:r>
-              <w:t>Wakil Bendahara</w:t>
-            </w:r>
+              <w:t xml:space="preserve">Wakil </w:t>
+            </w:r>
+            <w:proofErr w:type="spellStart"/>
+            <w:r>
+              <w:t>Bendahara</w:t>
+            </w:r>
+            <w:proofErr w:type="spellEnd"/>
           </w:p>
         </w:tc>
         <w:tc>
@@ -939,7 +1174,15 @@
               <w:jc w:val="both"/>
             </w:pPr>
             <w:r>
-              <w:t>{nama_wakil_bendahara}</w:t>
+              <w:t>{</w:t>
+            </w:r>
+            <w:proofErr w:type="spellStart"/>
+            <w:r>
+              <w:t>nama_wakil_bendahara</w:t>
+            </w:r>
+            <w:proofErr w:type="spellEnd"/>
+            <w:r>
+              <w:t>}</w:t>
             </w:r>
           </w:p>
         </w:tc>
@@ -953,7 +1196,15 @@
               <w:jc w:val="both"/>
             </w:pPr>
             <w:r>
-              <w:t>{alamat_wakil_bendahara}</w:t>
+              <w:t>{</w:t>
+            </w:r>
+            <w:proofErr w:type="spellStart"/>
+            <w:r>
+              <w:t>alamat_wakil_bendahara</w:t>
+            </w:r>
+            <w:proofErr w:type="spellEnd"/>
+            <w:r>
+              <w:t>}</w:t>
             </w:r>
           </w:p>
         </w:tc>
@@ -1148,7 +1399,23 @@
                 <w:b/>
                 <w:bCs/>
               </w:rPr>
-              <w:t>{nama}</w:t>
+              <w:t>{</w:t>
+            </w:r>
+            <w:proofErr w:type="spellStart"/>
+            <w:r>
+              <w:rPr>
+                <w:b/>
+                <w:bCs/>
+              </w:rPr>
+              <w:t>nama</w:t>
+            </w:r>
+            <w:proofErr w:type="spellEnd"/>
+            <w:r>
+              <w:rPr>
+                <w:b/>
+                <w:bCs/>
+              </w:rPr>
+              <w:t>}</w:t>
             </w:r>
           </w:p>
         </w:tc>
@@ -1163,9 +1430,11 @@
               <w:ind w:left="-116"/>
               <w:jc w:val="both"/>
             </w:pPr>
+            <w:proofErr w:type="spellStart"/>
             <w:r>
               <w:t>Koordinator</w:t>
             </w:r>
+            <w:proofErr w:type="spellEnd"/>
           </w:p>
         </w:tc>
         <w:tc>
@@ -1200,7 +1469,15 @@
               <w:jc w:val="both"/>
             </w:pPr>
             <w:r>
-              <w:t>{koordinator}</w:t>
+              <w:t>{</w:t>
+            </w:r>
+            <w:proofErr w:type="spellStart"/>
+            <w:r>
+              <w:t>koordinator</w:t>
+            </w:r>
+            <w:proofErr w:type="spellEnd"/>
+            <w:r>
+              <w:t>}</w:t>
             </w:r>
           </w:p>
         </w:tc>
@@ -1214,7 +1491,15 @@
               <w:jc w:val="both"/>
             </w:pPr>
             <w:r>
-              <w:t>{alamat_koordinator}</w:t>
+              <w:t>{</w:t>
+            </w:r>
+            <w:proofErr w:type="spellStart"/>
+            <w:r>
+              <w:t>alamat_koordinator</w:t>
+            </w:r>
+            <w:proofErr w:type="spellEnd"/>
+            <w:r>
+              <w:t>}</w:t>
             </w:r>
           </w:p>
         </w:tc>
@@ -1229,9 +1514,11 @@
               <w:ind w:left="-116"/>
               <w:jc w:val="both"/>
             </w:pPr>
+            <w:proofErr w:type="spellStart"/>
             <w:r>
               <w:t>Anggota</w:t>
             </w:r>
+            <w:proofErr w:type="spellEnd"/>
           </w:p>
         </w:tc>
         <w:tc>
@@ -1275,7 +1562,15 @@
               <w:jc w:val="both"/>
             </w:pPr>
             <w:r>
-              <w:t>{nama}</w:t>
+              <w:t>{</w:t>
+            </w:r>
+            <w:proofErr w:type="spellStart"/>
+            <w:r>
+              <w:t>nama</w:t>
+            </w:r>
+            <w:proofErr w:type="spellEnd"/>
+            <w:r>
+              <w:t>}</w:t>
             </w:r>
           </w:p>
           <w:p>
@@ -1307,7 +1602,15 @@
               <w:jc w:val="both"/>
             </w:pPr>
             <w:r>
-              <w:t>{alamat}</w:t>
+              <w:t>{</w:t>
+            </w:r>
+            <w:proofErr w:type="spellStart"/>
+            <w:r>
+              <w:t>alamat</w:t>
+            </w:r>
+            <w:proofErr w:type="spellEnd"/>
+            <w:r>
+              <w:t>}</w:t>
             </w:r>
           </w:p>
           <w:p>
@@ -1378,7 +1681,15 @@
     </w:tbl>
     <w:p>
       <w:r>
-        <w:t>{/departemen}</w:t>
+        <w:t>{/</w:t>
+      </w:r>
+      <w:proofErr w:type="spellStart"/>
+      <w:r>
+        <w:t>departemen</w:t>
+      </w:r>
+      <w:proofErr w:type="spellEnd"/>
+      <w:r>
+        <w:t>}</w:t>
       </w:r>
     </w:p>
     <w:tbl>
@@ -1578,9 +1889,11 @@
               <w:ind w:left="637"/>
               <w:jc w:val="both"/>
             </w:pPr>
+            <w:proofErr w:type="spellStart"/>
             <w:r>
               <w:t>Direktur</w:t>
             </w:r>
+            <w:proofErr w:type="spellEnd"/>
           </w:p>
         </w:tc>
         <w:tc>
@@ -1607,7 +1920,15 @@
               <w:jc w:val="both"/>
             </w:pPr>
             <w:r>
-              <w:t>{direktur}</w:t>
+              <w:t>{</w:t>
+            </w:r>
+            <w:proofErr w:type="spellStart"/>
+            <w:r>
+              <w:t>direktur</w:t>
+            </w:r>
+            <w:proofErr w:type="spellEnd"/>
+            <w:r>
+              <w:t>}</w:t>
             </w:r>
           </w:p>
         </w:tc>
@@ -1621,7 +1942,15 @@
               <w:jc w:val="both"/>
             </w:pPr>
             <w:r>
-              <w:t>{alamat_direktur}</w:t>
+              <w:t>{</w:t>
+            </w:r>
+            <w:proofErr w:type="spellStart"/>
+            <w:r>
+              <w:t>alamat_direktur</w:t>
+            </w:r>
+            <w:proofErr w:type="spellEnd"/>
+            <w:r>
+              <w:t>}</w:t>
             </w:r>
           </w:p>
         </w:tc>
@@ -1636,9 +1965,11 @@
               <w:ind w:left="637"/>
               <w:jc w:val="both"/>
             </w:pPr>
+            <w:proofErr w:type="spellStart"/>
             <w:r>
               <w:t>Sekretaris</w:t>
             </w:r>
+            <w:proofErr w:type="spellEnd"/>
           </w:p>
         </w:tc>
         <w:tc>
@@ -1665,7 +1996,15 @@
               <w:jc w:val="both"/>
             </w:pPr>
             <w:r>
-              <w:t>{sekretaris}</w:t>
+              <w:t>{</w:t>
+            </w:r>
+            <w:proofErr w:type="spellStart"/>
+            <w:r>
+              <w:t>sekretaris</w:t>
+            </w:r>
+            <w:proofErr w:type="spellEnd"/>
+            <w:r>
+              <w:t>}</w:t>
             </w:r>
           </w:p>
         </w:tc>
@@ -1679,7 +2018,15 @@
               <w:jc w:val="both"/>
             </w:pPr>
             <w:r>
-              <w:t>{alamat_sekretaris}</w:t>
+              <w:t>{</w:t>
+            </w:r>
+            <w:proofErr w:type="spellStart"/>
+            <w:r>
+              <w:t>alamat_sekretaris</w:t>
+            </w:r>
+            <w:proofErr w:type="spellEnd"/>
+            <w:r>
+              <w:t>}</w:t>
             </w:r>
           </w:p>
         </w:tc>
@@ -1694,9 +2041,11 @@
               <w:ind w:left="637"/>
               <w:jc w:val="both"/>
             </w:pPr>
+            <w:proofErr w:type="spellStart"/>
             <w:r>
               <w:t>Anggota</w:t>
             </w:r>
+            <w:proofErr w:type="spellEnd"/>
           </w:p>
         </w:tc>
         <w:tc>
@@ -1732,7 +2081,15 @@
               <w:jc w:val="both"/>
             </w:pPr>
             <w:r>
-              <w:t>{nama}</w:t>
+              <w:t>{</w:t>
+            </w:r>
+            <w:proofErr w:type="spellStart"/>
+            <w:r>
+              <w:t>nama</w:t>
+            </w:r>
+            <w:proofErr w:type="spellEnd"/>
+            <w:r>
+              <w:t>}</w:t>
             </w:r>
           </w:p>
           <w:p>
@@ -1764,7 +2121,15 @@
               <w:jc w:val="both"/>
             </w:pPr>
             <w:r>
-              <w:t>{alamat}</w:t>
+              <w:t>{</w:t>
+            </w:r>
+            <w:proofErr w:type="spellStart"/>
+            <w:r>
+              <w:t>alamat</w:t>
+            </w:r>
+            <w:proofErr w:type="spellEnd"/>
+            <w:r>
+              <w:t>}</w:t>
             </w:r>
           </w:p>
           <w:p>
@@ -1827,7 +2192,15 @@
     </w:tbl>
     <w:p>
       <w:r>
-        <w:t>{/lembaga}</w:t>
+        <w:t>{/</w:t>
+      </w:r>
+      <w:proofErr w:type="spellStart"/>
+      <w:r>
+        <w:t>lembaga</w:t>
+      </w:r>
+      <w:proofErr w:type="spellEnd"/>
+      <w:r>
+        <w:t>}</w:t>
       </w:r>
     </w:p>
     <w:p>
@@ -1896,6 +2269,7 @@
                 <w:bCs/>
               </w:rPr>
             </w:pPr>
+            <w:proofErr w:type="spellStart"/>
             <w:r>
               <w:rPr>
                 <w:b/>
@@ -1903,6 +2277,7 @@
               </w:rPr>
               <w:t>Komandan</w:t>
             </w:r>
+            <w:proofErr w:type="spellEnd"/>
           </w:p>
         </w:tc>
         <w:tc>
@@ -1937,7 +2312,23 @@
                 <w:b/>
                 <w:bCs/>
               </w:rPr>
-              <w:t>{komandan}</w:t>
+              <w:t>{</w:t>
+            </w:r>
+            <w:proofErr w:type="spellStart"/>
+            <w:r>
+              <w:rPr>
+                <w:b/>
+                <w:bCs/>
+              </w:rPr>
+              <w:t>komandan</w:t>
+            </w:r>
+            <w:proofErr w:type="spellEnd"/>
+            <w:r>
+              <w:rPr>
+                <w:b/>
+                <w:bCs/>
+              </w:rPr>
+              <w:t>}</w:t>
             </w:r>
           </w:p>
         </w:tc>
@@ -1959,7 +2350,23 @@
                 <w:b/>
                 <w:bCs/>
               </w:rPr>
-              <w:t>{alamat_komandan}</w:t>
+              <w:t>{</w:t>
+            </w:r>
+            <w:proofErr w:type="spellStart"/>
+            <w:r>
+              <w:rPr>
+                <w:b/>
+                <w:bCs/>
+              </w:rPr>
+              <w:t>alamat_komandan</w:t>
+            </w:r>
+            <w:proofErr w:type="spellEnd"/>
+            <w:r>
+              <w:rPr>
+                <w:b/>
+                <w:bCs/>
+              </w:rPr>
+              <w:t>}</w:t>
             </w:r>
           </w:p>
         </w:tc>
@@ -1975,8 +2382,13 @@
               <w:jc w:val="both"/>
             </w:pPr>
             <w:r>
-              <w:t>Wakil Komandan</w:t>
-            </w:r>
+              <w:t xml:space="preserve">Wakil </w:t>
+            </w:r>
+            <w:proofErr w:type="spellStart"/>
+            <w:r>
+              <w:t>Komandan</w:t>
+            </w:r>
+            <w:proofErr w:type="spellEnd"/>
           </w:p>
         </w:tc>
         <w:tc>
@@ -2003,7 +2415,15 @@
               <w:jc w:val="both"/>
             </w:pPr>
             <w:r>
-              <w:t>{wakil_komandan}</w:t>
+              <w:t>{</w:t>
+            </w:r>
+            <w:proofErr w:type="spellStart"/>
+            <w:r>
+              <w:t>wakil_komandan</w:t>
+            </w:r>
+            <w:proofErr w:type="spellEnd"/>
+            <w:r>
+              <w:t>}</w:t>
             </w:r>
           </w:p>
         </w:tc>
@@ -2017,7 +2437,15 @@
               <w:jc w:val="both"/>
             </w:pPr>
             <w:r>
-              <w:t>{alamat_wakil_komandan}</w:t>
+              <w:t>{</w:t>
+            </w:r>
+            <w:proofErr w:type="spellStart"/>
+            <w:r>
+              <w:t>alamat_wakil_komandan</w:t>
+            </w:r>
+            <w:proofErr w:type="spellEnd"/>
+            <w:r>
+              <w:t>}</w:t>
             </w:r>
           </w:p>
         </w:tc>
@@ -2071,7 +2499,15 @@
     </w:tbl>
     <w:p>
       <w:r>
-        <w:t>{/hasLembagaCBP}</w:t>
+        <w:t>{/</w:t>
+      </w:r>
+      <w:proofErr w:type="spellStart"/>
+      <w:r>
+        <w:t>hasLembagaCBP</w:t>
+      </w:r>
+      <w:proofErr w:type="spellEnd"/>
+      <w:r>
+        <w:t>}</w:t>
       </w:r>
     </w:p>
     <w:p>
@@ -2130,7 +2566,23 @@
                 <w:b/>
                 <w:bCs/>
               </w:rPr>
-              <w:t>{nama}</w:t>
+              <w:t>{</w:t>
+            </w:r>
+            <w:proofErr w:type="spellStart"/>
+            <w:r>
+              <w:rPr>
+                <w:b/>
+                <w:bCs/>
+              </w:rPr>
+              <w:t>nama</w:t>
+            </w:r>
+            <w:proofErr w:type="spellEnd"/>
+            <w:r>
+              <w:rPr>
+                <w:b/>
+                <w:bCs/>
+              </w:rPr>
+              <w:t>}</w:t>
             </w:r>
           </w:p>
         </w:tc>
@@ -2178,9 +2630,11 @@
               <w:ind w:left="637"/>
               <w:jc w:val="both"/>
             </w:pPr>
+            <w:proofErr w:type="spellStart"/>
             <w:r>
               <w:t>Koordinator</w:t>
             </w:r>
+            <w:proofErr w:type="spellEnd"/>
           </w:p>
         </w:tc>
         <w:tc>
@@ -2207,7 +2661,15 @@
               <w:jc w:val="both"/>
             </w:pPr>
             <w:r>
-              <w:t>{koordinator}</w:t>
+              <w:t>{</w:t>
+            </w:r>
+            <w:proofErr w:type="spellStart"/>
+            <w:r>
+              <w:t>koordinator</w:t>
+            </w:r>
+            <w:proofErr w:type="spellEnd"/>
+            <w:r>
+              <w:t>}</w:t>
             </w:r>
           </w:p>
         </w:tc>
@@ -2221,7 +2683,15 @@
               <w:jc w:val="both"/>
             </w:pPr>
             <w:r>
-              <w:t>{alamat_koordinator}</w:t>
+              <w:t>{</w:t>
+            </w:r>
+            <w:proofErr w:type="spellStart"/>
+            <w:r>
+              <w:t>alamat_koordinator</w:t>
+            </w:r>
+            <w:proofErr w:type="spellEnd"/>
+            <w:r>
+              <w:t>}</w:t>
             </w:r>
           </w:p>
         </w:tc>
@@ -2236,9 +2706,11 @@
               <w:ind w:left="637"/>
               <w:jc w:val="both"/>
             </w:pPr>
+            <w:proofErr w:type="spellStart"/>
             <w:r>
               <w:t>Anggota</w:t>
             </w:r>
+            <w:proofErr w:type="spellEnd"/>
           </w:p>
         </w:tc>
         <w:tc>
@@ -2274,7 +2746,15 @@
               <w:jc w:val="both"/>
             </w:pPr>
             <w:r>
-              <w:t>{nama}</w:t>
+              <w:t>{</w:t>
+            </w:r>
+            <w:proofErr w:type="spellStart"/>
+            <w:r>
+              <w:t>nama</w:t>
+            </w:r>
+            <w:proofErr w:type="spellEnd"/>
+            <w:r>
+              <w:t>}</w:t>
             </w:r>
           </w:p>
           <w:p>
@@ -2306,7 +2786,15 @@
               <w:jc w:val="both"/>
             </w:pPr>
             <w:r>
-              <w:t>{alamat}</w:t>
+              <w:t>{</w:t>
+            </w:r>
+            <w:proofErr w:type="spellStart"/>
+            <w:r>
+              <w:t>alamat</w:t>
+            </w:r>
+            <w:proofErr w:type="spellEnd"/>
+            <w:r>
+              <w:t>}</w:t>
             </w:r>
           </w:p>
           <w:p>
@@ -2376,16 +2864,25 @@
       <w:r>
         <w:t>{/</w:t>
       </w:r>
+      <w:proofErr w:type="spellStart"/>
       <w:r>
         <w:t>hasD</w:t>
       </w:r>
       <w:r>
-        <w:t>ivisi}</w:t>
+        <w:t>ivisi</w:t>
+      </w:r>
+      <w:proofErr w:type="spellEnd"/>
+      <w:r>
+        <w:t>}</w:t>
       </w:r>
     </w:p>
     <w:sectPr>
-      <w:headerReference w:type="default" r:id="rId8"/>
-      <w:footerReference w:type="default" r:id="rId9"/>
+      <w:headerReference w:type="even" r:id="rId8"/>
+      <w:headerReference w:type="default" r:id="rId9"/>
+      <w:footerReference w:type="even" r:id="rId10"/>
+      <w:footerReference w:type="default" r:id="rId11"/>
+      <w:headerReference w:type="first" r:id="rId12"/>
+      <w:footerReference w:type="first" r:id="rId13"/>
       <w:pgSz w:w="11906" w:h="16838" w:code="9"/>
       <w:pgMar w:top="1134" w:right="1440" w:bottom="993" w:left="1440" w:header="567" w:footer="567" w:gutter="0"/>
       <w:cols w:space="720"/>
@@ -2420,6 +2917,16 @@
     <w:pPr>
       <w:pStyle w:val="Footer"/>
     </w:pPr>
+  </w:p>
+</w:ftr>
+</file>
+
+<file path=word/footer2.xml><?xml version="1.0" encoding="utf-8"?>
+<w:ftr xmlns:wpc="http://schemas.microsoft.com/office/word/2010/wordprocessingCanvas" xmlns:cx="http://schemas.microsoft.com/office/drawing/2014/chartex" xmlns:cx1="http://schemas.microsoft.com/office/drawing/2015/9/8/chartex" xmlns:cx2="http://schemas.microsoft.com/office/drawing/2015/10/21/chartex" xmlns:cx3="http://schemas.microsoft.com/office/drawing/2016/5/9/chartex" xmlns:cx4="http://schemas.microsoft.com/office/drawing/2016/5/10/chartex" xmlns:cx5="http://schemas.microsoft.com/office/drawing/2016/5/11/chartex" xmlns:cx6="http://schemas.microsoft.com/office/drawing/2016/5/12/chartex" xmlns:cx7="http://schemas.microsoft.com/office/drawing/2016/5/13/chartex" xmlns:cx8="http://schemas.microsoft.com/office/drawing/2016/5/14/chartex" xmlns:mc="http://schemas.openxmlformats.org/markup-compatibility/2006" xmlns:aink="http://schemas.microsoft.com/office/drawing/2016/ink" xmlns:am3d="http://schemas.microsoft.com/office/drawing/2017/model3d" xmlns:o="urn:schemas-microsoft-com:office:office" xmlns:r="http://schemas.openxmlformats.org/officeDocument/2006/relationships" xmlns:m="http://schemas.openxmlformats.org/officeDocument/2006/math" xmlns:v="urn:schemas-microsoft-com:vml" xmlns:wp14="http://schemas.microsoft.com/office/word/2010/wordprocessingDrawing" xmlns:wp="http://schemas.openxmlformats.org/drawingml/2006/wordprocessingDrawing" xmlns:w10="urn:schemas-microsoft-com:office:word" xmlns:w="http://schemas.openxmlformats.org/wordprocessingml/2006/main" xmlns:w14="http://schemas.microsoft.com/office/word/2010/wordml" xmlns:w15="http://schemas.microsoft.com/office/word/2012/wordml" xmlns:w16cex="http://schemas.microsoft.com/office/word/2018/wordml/cex" xmlns:w16cid="http://schemas.microsoft.com/office/word/2016/wordml/cid" xmlns:w16="http://schemas.microsoft.com/office/word/2018/wordml" xmlns:w16sdtdh="http://schemas.microsoft.com/office/word/2020/wordml/sdtdatahash" xmlns:w16se="http://schemas.microsoft.com/office/word/2015/wordml/symex" xmlns:wpg="http://schemas.microsoft.com/office/word/2010/wordprocessingGroup" xmlns:wpi="http://schemas.microsoft.com/office/word/2010/wordprocessingInk" xmlns:wne="http://schemas.microsoft.com/office/word/2006/wordml" xmlns:wps="http://schemas.microsoft.com/office/word/2010/wordprocessingShape" mc:Ignorable="w14 w15 w16se w16cid w16 w16cex w16sdtdh wp14">
+  <w:p>
+    <w:pPr>
+      <w:pStyle w:val="Footer"/>
+    </w:pPr>
     <w:r>
       <w:rPr>
         <w:rFonts w:ascii="Trajan Pro" w:hAnsi="Trajan Pro"/>
@@ -2428,6 +2935,16 @@
       </w:rPr>
       <w:t>Belajar, Berjuang, Bertaqwa</w:t>
     </w:r>
+  </w:p>
+</w:ftr>
+</file>
+
+<file path=word/footer3.xml><?xml version="1.0" encoding="utf-8"?>
+<w:ftr xmlns:wpc="http://schemas.microsoft.com/office/word/2010/wordprocessingCanvas" xmlns:cx="http://schemas.microsoft.com/office/drawing/2014/chartex" xmlns:cx1="http://schemas.microsoft.com/office/drawing/2015/9/8/chartex" xmlns:cx2="http://schemas.microsoft.com/office/drawing/2015/10/21/chartex" xmlns:cx3="http://schemas.microsoft.com/office/drawing/2016/5/9/chartex" xmlns:cx4="http://schemas.microsoft.com/office/drawing/2016/5/10/chartex" xmlns:cx5="http://schemas.microsoft.com/office/drawing/2016/5/11/chartex" xmlns:cx6="http://schemas.microsoft.com/office/drawing/2016/5/12/chartex" xmlns:cx7="http://schemas.microsoft.com/office/drawing/2016/5/13/chartex" xmlns:cx8="http://schemas.microsoft.com/office/drawing/2016/5/14/chartex" xmlns:mc="http://schemas.openxmlformats.org/markup-compatibility/2006" xmlns:aink="http://schemas.microsoft.com/office/drawing/2016/ink" xmlns:am3d="http://schemas.microsoft.com/office/drawing/2017/model3d" xmlns:o="urn:schemas-microsoft-com:office:office" xmlns:r="http://schemas.openxmlformats.org/officeDocument/2006/relationships" xmlns:m="http://schemas.openxmlformats.org/officeDocument/2006/math" xmlns:v="urn:schemas-microsoft-com:vml" xmlns:wp14="http://schemas.microsoft.com/office/word/2010/wordprocessingDrawing" xmlns:wp="http://schemas.openxmlformats.org/drawingml/2006/wordprocessingDrawing" xmlns:w10="urn:schemas-microsoft-com:office:word" xmlns:w="http://schemas.openxmlformats.org/wordprocessingml/2006/main" xmlns:w14="http://schemas.microsoft.com/office/word/2010/wordml" xmlns:w15="http://schemas.microsoft.com/office/word/2012/wordml" xmlns:w16cex="http://schemas.microsoft.com/office/word/2018/wordml/cex" xmlns:w16cid="http://schemas.microsoft.com/office/word/2016/wordml/cid" xmlns:w16="http://schemas.microsoft.com/office/word/2018/wordml" xmlns:w16sdtdh="http://schemas.microsoft.com/office/word/2020/wordml/sdtdatahash" xmlns:w16se="http://schemas.microsoft.com/office/word/2015/wordml/symex" xmlns:wpg="http://schemas.microsoft.com/office/word/2010/wordprocessingGroup" xmlns:wpi="http://schemas.microsoft.com/office/word/2010/wordprocessingInk" xmlns:wne="http://schemas.microsoft.com/office/word/2006/wordml" xmlns:wps="http://schemas.microsoft.com/office/word/2010/wordprocessingShape" mc:Ignorable="w14 w15 w16se w16cid w16 w16cex w16sdtdh wp14">
+  <w:p>
+    <w:pPr>
+      <w:pStyle w:val="Footer"/>
+    </w:pPr>
   </w:p>
 </w:ftr>
 </file>
@@ -2452,6 +2969,16 @@
 </file>
 
 <file path=word/header1.xml><?xml version="1.0" encoding="utf-8"?>
+<w:hdr xmlns:wpc="http://schemas.microsoft.com/office/word/2010/wordprocessingCanvas" xmlns:cx="http://schemas.microsoft.com/office/drawing/2014/chartex" xmlns:cx1="http://schemas.microsoft.com/office/drawing/2015/9/8/chartex" xmlns:cx2="http://schemas.microsoft.com/office/drawing/2015/10/21/chartex" xmlns:cx3="http://schemas.microsoft.com/office/drawing/2016/5/9/chartex" xmlns:cx4="http://schemas.microsoft.com/office/drawing/2016/5/10/chartex" xmlns:cx5="http://schemas.microsoft.com/office/drawing/2016/5/11/chartex" xmlns:cx6="http://schemas.microsoft.com/office/drawing/2016/5/12/chartex" xmlns:cx7="http://schemas.microsoft.com/office/drawing/2016/5/13/chartex" xmlns:cx8="http://schemas.microsoft.com/office/drawing/2016/5/14/chartex" xmlns:mc="http://schemas.openxmlformats.org/markup-compatibility/2006" xmlns:aink="http://schemas.microsoft.com/office/drawing/2016/ink" xmlns:am3d="http://schemas.microsoft.com/office/drawing/2017/model3d" xmlns:o="urn:schemas-microsoft-com:office:office" xmlns:r="http://schemas.openxmlformats.org/officeDocument/2006/relationships" xmlns:m="http://schemas.openxmlformats.org/officeDocument/2006/math" xmlns:v="urn:schemas-microsoft-com:vml" xmlns:wp14="http://schemas.microsoft.com/office/word/2010/wordprocessingDrawing" xmlns:wp="http://schemas.openxmlformats.org/drawingml/2006/wordprocessingDrawing" xmlns:w10="urn:schemas-microsoft-com:office:word" xmlns:w="http://schemas.openxmlformats.org/wordprocessingml/2006/main" xmlns:w14="http://schemas.microsoft.com/office/word/2010/wordml" xmlns:w15="http://schemas.microsoft.com/office/word/2012/wordml" xmlns:w16cex="http://schemas.microsoft.com/office/word/2018/wordml/cex" xmlns:w16cid="http://schemas.microsoft.com/office/word/2016/wordml/cid" xmlns:w16="http://schemas.microsoft.com/office/word/2018/wordml" xmlns:w16sdtdh="http://schemas.microsoft.com/office/word/2020/wordml/sdtdatahash" xmlns:w16se="http://schemas.microsoft.com/office/word/2015/wordml/symex" xmlns:wpg="http://schemas.microsoft.com/office/word/2010/wordprocessingGroup" xmlns:wpi="http://schemas.microsoft.com/office/word/2010/wordprocessingInk" xmlns:wne="http://schemas.microsoft.com/office/word/2006/wordml" xmlns:wps="http://schemas.microsoft.com/office/word/2010/wordprocessingShape" mc:Ignorable="w14 w15 w16se w16cid w16 w16cex w16sdtdh wp14">
+  <w:p>
+    <w:pPr>
+      <w:pStyle w:val="Header"/>
+    </w:pPr>
+  </w:p>
+</w:hdr>
+</file>
+
+<file path=word/header2.xml><?xml version="1.0" encoding="utf-8"?>
 <w:hdr xmlns:wpc="http://schemas.microsoft.com/office/word/2010/wordprocessingCanvas" xmlns:cx="http://schemas.microsoft.com/office/drawing/2014/chartex" xmlns:cx1="http://schemas.microsoft.com/office/drawing/2015/9/8/chartex" xmlns:cx2="http://schemas.microsoft.com/office/drawing/2015/10/21/chartex" xmlns:cx3="http://schemas.microsoft.com/office/drawing/2016/5/9/chartex" xmlns:cx4="http://schemas.microsoft.com/office/drawing/2016/5/10/chartex" xmlns:cx5="http://schemas.microsoft.com/office/drawing/2016/5/11/chartex" xmlns:cx6="http://schemas.microsoft.com/office/drawing/2016/5/12/chartex" xmlns:cx7="http://schemas.microsoft.com/office/drawing/2016/5/13/chartex" xmlns:cx8="http://schemas.microsoft.com/office/drawing/2016/5/14/chartex" xmlns:mc="http://schemas.openxmlformats.org/markup-compatibility/2006" xmlns:aink="http://schemas.microsoft.com/office/drawing/2016/ink" xmlns:am3d="http://schemas.microsoft.com/office/drawing/2017/model3d" xmlns:o="urn:schemas-microsoft-com:office:office" xmlns:r="http://schemas.openxmlformats.org/officeDocument/2006/relationships" xmlns:m="http://schemas.openxmlformats.org/officeDocument/2006/math" xmlns:v="urn:schemas-microsoft-com:vml" xmlns:wp14="http://schemas.microsoft.com/office/word/2010/wordprocessingDrawing" xmlns:wp="http://schemas.openxmlformats.org/drawingml/2006/wordprocessingDrawing" xmlns:w10="urn:schemas-microsoft-com:office:word" xmlns:w="http://schemas.openxmlformats.org/wordprocessingml/2006/main" xmlns:w14="http://schemas.microsoft.com/office/word/2010/wordml" xmlns:w15="http://schemas.microsoft.com/office/word/2012/wordml" xmlns:w16cex="http://schemas.microsoft.com/office/word/2018/wordml/cex" xmlns:w16cid="http://schemas.microsoft.com/office/word/2016/wordml/cid" xmlns:w16="http://schemas.microsoft.com/office/word/2018/wordml" xmlns:w16sdtdh="http://schemas.microsoft.com/office/word/2020/wordml/sdtdatahash" xmlns:w16se="http://schemas.microsoft.com/office/word/2015/wordml/symex" xmlns:wpg="http://schemas.microsoft.com/office/word/2010/wordprocessingGroup" xmlns:wpi="http://schemas.microsoft.com/office/word/2010/wordprocessingInk" xmlns:wne="http://schemas.microsoft.com/office/word/2006/wordml" xmlns:wps="http://schemas.microsoft.com/office/word/2010/wordprocessingShape" mc:Ignorable="w14 w15 w16se w16cid w16 w16cex w16sdtdh wp14">
   <w:p>
     <w:pPr>
@@ -2548,7 +3075,31 @@
         <w:sz w:val="28"/>
         <w:szCs w:val="28"/>
       </w:rPr>
-      <w:t>{jenis_lembaga_upper}</w:t>
+      <w:t>{</w:t>
+    </w:r>
+    <w:proofErr w:type="spellStart"/>
+    <w:r>
+      <w:rPr>
+        <w:rFonts w:ascii="Trajan Pro" w:hAnsi="Trajan Pro"/>
+        <w:b/>
+        <w:bCs/>
+        <w:color w:val="00B050"/>
+        <w:sz w:val="28"/>
+        <w:szCs w:val="28"/>
+      </w:rPr>
+      <w:t>jenis_lembaga_upper</w:t>
+    </w:r>
+    <w:proofErr w:type="spellEnd"/>
+    <w:r>
+      <w:rPr>
+        <w:rFonts w:ascii="Trajan Pro" w:hAnsi="Trajan Pro"/>
+        <w:b/>
+        <w:bCs/>
+        <w:color w:val="00B050"/>
+        <w:sz w:val="28"/>
+        <w:szCs w:val="28"/>
+      </w:rPr>
+      <w:t>}</w:t>
     </w:r>
   </w:p>
   <w:p>
@@ -2598,7 +3149,31 @@
         <w:sz w:val="28"/>
         <w:szCs w:val="28"/>
       </w:rPr>
-      <w:t>{nama_lembaga_upper}</w:t>
+      <w:t>{</w:t>
+    </w:r>
+    <w:proofErr w:type="spellStart"/>
+    <w:r>
+      <w:rPr>
+        <w:rFonts w:ascii="Trajan Pro" w:hAnsi="Trajan Pro"/>
+        <w:b/>
+        <w:bCs/>
+        <w:color w:val="00B050"/>
+        <w:sz w:val="28"/>
+        <w:szCs w:val="28"/>
+      </w:rPr>
+      <w:t>nama_lembaga_upper</w:t>
+    </w:r>
+    <w:proofErr w:type="spellEnd"/>
+    <w:r>
+      <w:rPr>
+        <w:rFonts w:ascii="Trajan Pro" w:hAnsi="Trajan Pro"/>
+        <w:b/>
+        <w:bCs/>
+        <w:color w:val="00B050"/>
+        <w:sz w:val="28"/>
+        <w:szCs w:val="28"/>
+      </w:rPr>
+      <w:t>}</w:t>
     </w:r>
   </w:p>
   <w:p>
@@ -2617,7 +3192,25 @@
         <w:sz w:val="18"/>
         <w:szCs w:val="18"/>
       </w:rPr>
-      <w:t>{alamat_lembaga}</w:t>
+      <w:t>{</w:t>
+    </w:r>
+    <w:proofErr w:type="spellStart"/>
+    <w:r>
+      <w:rPr>
+        <w:rFonts w:ascii="Averta Semibold" w:hAnsi="Averta Semibold" w:cs="Times New Roman"/>
+        <w:sz w:val="18"/>
+        <w:szCs w:val="18"/>
+      </w:rPr>
+      <w:t>alamat_lembaga</w:t>
+    </w:r>
+    <w:proofErr w:type="spellEnd"/>
+    <w:r>
+      <w:rPr>
+        <w:rFonts w:ascii="Averta Semibold" w:hAnsi="Averta Semibold" w:cs="Times New Roman"/>
+        <w:sz w:val="18"/>
+        <w:szCs w:val="18"/>
+      </w:rPr>
+      <w:t>}</w:t>
     </w:r>
     <w:r>
       <w:rPr>
@@ -2631,7 +3224,7 @@
   </w:p>
   <w:p>
     <w:pPr>
-      <w:ind w:left="6804" w:right="288" w:hanging="171"/>
+      <w:ind w:left="6521" w:right="288" w:hanging="171"/>
       <w:jc w:val="right"/>
       <w:rPr>
         <w:rFonts w:ascii="Averta Semibold" w:hAnsi="Averta Semibold" w:cs="Times New Roman"/>
@@ -2713,7 +3306,25 @@
         <w:sz w:val="18"/>
         <w:szCs w:val="18"/>
       </w:rPr>
-      <w:t>{nomor_telepon_lembaga}</w:t>
+      <w:t>{</w:t>
+    </w:r>
+    <w:proofErr w:type="spellStart"/>
+    <w:r>
+      <w:rPr>
+        <w:rFonts w:ascii="Averta Semibold" w:hAnsi="Averta Semibold" w:cs="Times New Roman"/>
+        <w:sz w:val="18"/>
+        <w:szCs w:val="18"/>
+      </w:rPr>
+      <w:t>nomor_telepon_lembaga</w:t>
+    </w:r>
+    <w:proofErr w:type="spellEnd"/>
+    <w:r>
+      <w:rPr>
+        <w:rFonts w:ascii="Averta Semibold" w:hAnsi="Averta Semibold" w:cs="Times New Roman"/>
+        <w:sz w:val="18"/>
+        <w:szCs w:val="18"/>
+      </w:rPr>
+      <w:t>}</w:t>
     </w:r>
     <w:r>
       <w:rPr>
@@ -2808,7 +3419,25 @@
         <w:sz w:val="18"/>
         <w:szCs w:val="18"/>
       </w:rPr>
-      <w:t>{email_lembaga}</w:t>
+      <w:t>{</w:t>
+    </w:r>
+    <w:proofErr w:type="spellStart"/>
+    <w:r>
+      <w:rPr>
+        <w:rFonts w:ascii="Averta Semibold" w:hAnsi="Averta Semibold" w:cs="Times New Roman"/>
+        <w:sz w:val="18"/>
+        <w:szCs w:val="18"/>
+      </w:rPr>
+      <w:t>email_lembaga</w:t>
+    </w:r>
+    <w:proofErr w:type="spellEnd"/>
+    <w:r>
+      <w:rPr>
+        <w:rFonts w:ascii="Averta Semibold" w:hAnsi="Averta Semibold" w:cs="Times New Roman"/>
+        <w:sz w:val="18"/>
+        <w:szCs w:val="18"/>
+      </w:rPr>
+      <w:t>}</w:t>
     </w:r>
   </w:p>
   <w:p>
@@ -2816,6 +3445,16 @@
       <w:pStyle w:val="Header"/>
     </w:pPr>
   </w:p>
+  <w:p>
+    <w:pPr>
+      <w:pStyle w:val="Header"/>
+    </w:pPr>
+  </w:p>
+</w:hdr>
+</file>
+
+<file path=word/header3.xml><?xml version="1.0" encoding="utf-8"?>
+<w:hdr xmlns:wpc="http://schemas.microsoft.com/office/word/2010/wordprocessingCanvas" xmlns:cx="http://schemas.microsoft.com/office/drawing/2014/chartex" xmlns:cx1="http://schemas.microsoft.com/office/drawing/2015/9/8/chartex" xmlns:cx2="http://schemas.microsoft.com/office/drawing/2015/10/21/chartex" xmlns:cx3="http://schemas.microsoft.com/office/drawing/2016/5/9/chartex" xmlns:cx4="http://schemas.microsoft.com/office/drawing/2016/5/10/chartex" xmlns:cx5="http://schemas.microsoft.com/office/drawing/2016/5/11/chartex" xmlns:cx6="http://schemas.microsoft.com/office/drawing/2016/5/12/chartex" xmlns:cx7="http://schemas.microsoft.com/office/drawing/2016/5/13/chartex" xmlns:cx8="http://schemas.microsoft.com/office/drawing/2016/5/14/chartex" xmlns:mc="http://schemas.openxmlformats.org/markup-compatibility/2006" xmlns:aink="http://schemas.microsoft.com/office/drawing/2016/ink" xmlns:am3d="http://schemas.microsoft.com/office/drawing/2017/model3d" xmlns:o="urn:schemas-microsoft-com:office:office" xmlns:r="http://schemas.openxmlformats.org/officeDocument/2006/relationships" xmlns:m="http://schemas.openxmlformats.org/officeDocument/2006/math" xmlns:v="urn:schemas-microsoft-com:vml" xmlns:wp14="http://schemas.microsoft.com/office/word/2010/wordprocessingDrawing" xmlns:wp="http://schemas.openxmlformats.org/drawingml/2006/wordprocessingDrawing" xmlns:w10="urn:schemas-microsoft-com:office:word" xmlns:w="http://schemas.openxmlformats.org/wordprocessingml/2006/main" xmlns:w14="http://schemas.microsoft.com/office/word/2010/wordml" xmlns:w15="http://schemas.microsoft.com/office/word/2012/wordml" xmlns:w16cex="http://schemas.microsoft.com/office/word/2018/wordml/cex" xmlns:w16cid="http://schemas.microsoft.com/office/word/2016/wordml/cid" xmlns:w16="http://schemas.microsoft.com/office/word/2018/wordml" xmlns:w16sdtdh="http://schemas.microsoft.com/office/word/2020/wordml/sdtdatahash" xmlns:w16se="http://schemas.microsoft.com/office/word/2015/wordml/symex" xmlns:wpg="http://schemas.microsoft.com/office/word/2010/wordprocessingGroup" xmlns:wpi="http://schemas.microsoft.com/office/word/2010/wordprocessingInk" xmlns:wne="http://schemas.microsoft.com/office/word/2006/wordml" xmlns:wps="http://schemas.microsoft.com/office/word/2010/wordprocessingShape" mc:Ignorable="w14 w15 w16se w16cid w16 w16cex w16sdtdh wp14">
   <w:p>
     <w:pPr>
       <w:pStyle w:val="Header"/>

</xml_diff>

<commit_message>
Refactor IPPNU management structure configuration and templates
- Updated `susunan_pengurus.json` to reflect new naming conventions and structure for elected officials, including changes to required fields and example values.
- Enhanced `buildTemplateData.js` to support new logic for handling nested fields, including sorting and formatting for various roles within the management structure.
- Modified document templates for `berita_acara_rapat_formatur`, `susunan_pengurus`, and other related documents to accommodate new data structure and ensure proper rendering of elected officials and departments.
- Implemented checks for the presence of deputy secretaries and treasurers in the templates, improving the flexibility of document generation.
</commit_message>
<xml_diff>
--- a/src/templates/ipnu/susunan_pengurus.docx
+++ b/src/templates/ipnu/susunan_pengurus.docx
@@ -218,7 +218,47 @@
               <w:jc w:val="both"/>
             </w:pPr>
             <w:r>
-              <w:t>{#pelindung}</w:t>
+              <w:t>{#isRanting}</w:t>
+            </w:r>
+          </w:p>
+          <w:p>
+            <w:pPr>
+              <w:ind w:left="-112"/>
+              <w:jc w:val="both"/>
+              <w:rPr>
+                <w:b/>
+                <w:bCs/>
+              </w:rPr>
+            </w:pPr>
+            <w:r>
+              <w:rPr>
+                <w:b/>
+                <w:bCs/>
+              </w:rPr>
+              <w:t>PRNU {</w:t>
+            </w:r>
+            <w:proofErr w:type="spellStart"/>
+            <w:r>
+              <w:rPr>
+                <w:b/>
+                <w:bCs/>
+              </w:rPr>
+              <w:t>nama_lembaga_</w:t>
+            </w:r>
+            <w:r>
+              <w:rPr>
+                <w:b/>
+                <w:bCs/>
+              </w:rPr>
+              <w:t>title</w:t>
+            </w:r>
+            <w:proofErr w:type="spellEnd"/>
+            <w:r>
+              <w:rPr>
+                <w:b/>
+                <w:bCs/>
+              </w:rPr>
+              <w:t>}</w:t>
             </w:r>
           </w:p>
           <w:p>
@@ -231,7 +271,7 @@
             </w:r>
             <w:proofErr w:type="spellStart"/>
             <w:r>
-              <w:t>nama</w:t>
+              <w:t>nama_rois_syuriyah</w:t>
             </w:r>
             <w:proofErr w:type="spellEnd"/>
             <w:r>
@@ -242,18 +282,239 @@
             <w:pPr>
               <w:ind w:left="-112"/>
               <w:jc w:val="both"/>
+              <w:rPr>
+                <w:rFonts w:cs="Tahoma"/>
+                <w:lang w:val="id-ID"/>
+              </w:rPr>
+            </w:pPr>
+            <w:r>
+              <w:rPr>
+                <w:rFonts w:cs="Tahoma"/>
+                <w:lang w:val="id-ID"/>
+              </w:rPr>
+              <w:t xml:space="preserve">(Rois Syuriyah </w:t>
+            </w:r>
+            <w:r>
+              <w:rPr>
+                <w:rFonts w:cs="Tahoma"/>
+                <w:lang w:val="id-ID"/>
+              </w:rPr>
+              <w:t>PRNU</w:t>
+            </w:r>
+            <w:r>
+              <w:rPr>
+                <w:rFonts w:cs="Tahoma"/>
+              </w:rPr>
+              <w:t xml:space="preserve"> {</w:t>
+            </w:r>
+            <w:proofErr w:type="spellStart"/>
+            <w:r>
+              <w:rPr>
+                <w:rFonts w:cs="Tahoma"/>
+              </w:rPr>
+              <w:t>nama_lembaga_title</w:t>
+            </w:r>
+            <w:proofErr w:type="spellEnd"/>
+            <w:r>
+              <w:rPr>
+                <w:rFonts w:cs="Tahoma"/>
+              </w:rPr>
+              <w:t>}</w:t>
+            </w:r>
+            <w:r>
+              <w:rPr>
+                <w:rFonts w:cs="Tahoma"/>
+                <w:lang w:val="id-ID"/>
+              </w:rPr>
+              <w:t>)</w:t>
+            </w:r>
+          </w:p>
+          <w:p>
+            <w:pPr>
+              <w:ind w:left="-112"/>
+              <w:jc w:val="both"/>
+              <w:rPr>
+                <w:rFonts w:cs="Tahoma"/>
+              </w:rPr>
+            </w:pPr>
+            <w:r>
+              <w:rPr>
+                <w:rFonts w:cs="Tahoma"/>
+              </w:rPr>
+              <w:t>{</w:t>
+            </w:r>
+            <w:proofErr w:type="spellStart"/>
+            <w:r>
+              <w:rPr>
+                <w:rFonts w:cs="Tahoma"/>
+              </w:rPr>
+              <w:t>nama_ketua_tanfidziyah</w:t>
+            </w:r>
+            <w:proofErr w:type="spellEnd"/>
+            <w:r>
+              <w:rPr>
+                <w:rFonts w:cs="Tahoma"/>
+              </w:rPr>
+              <w:t>}</w:t>
+            </w:r>
+          </w:p>
+          <w:p>
+            <w:pPr>
+              <w:ind w:left="-112"/>
+              <w:jc w:val="both"/>
+              <w:rPr>
+                <w:rFonts w:cs="Tahoma"/>
+              </w:rPr>
+            </w:pPr>
+            <w:r>
+              <w:rPr>
+                <w:rFonts w:cs="Tahoma"/>
+              </w:rPr>
+              <w:t>(</w:t>
+            </w:r>
+            <w:proofErr w:type="spellStart"/>
+            <w:r>
+              <w:rPr>
+                <w:rFonts w:cs="Tahoma"/>
+              </w:rPr>
+              <w:t>Ketua</w:t>
+            </w:r>
+            <w:proofErr w:type="spellEnd"/>
+            <w:r>
+              <w:rPr>
+                <w:rFonts w:cs="Tahoma"/>
+              </w:rPr>
+              <w:t xml:space="preserve"> </w:t>
+            </w:r>
+            <w:proofErr w:type="spellStart"/>
+            <w:r>
+              <w:rPr>
+                <w:rFonts w:cs="Tahoma"/>
+              </w:rPr>
+              <w:t>Tanfidziyah</w:t>
+            </w:r>
+            <w:proofErr w:type="spellEnd"/>
+            <w:r>
+              <w:rPr>
+                <w:rFonts w:cs="Tahoma"/>
+              </w:rPr>
+              <w:t xml:space="preserve"> PRNU {</w:t>
+            </w:r>
+            <w:proofErr w:type="spellStart"/>
+            <w:r>
+              <w:rPr>
+                <w:rFonts w:cs="Tahoma"/>
+              </w:rPr>
+              <w:t>nama_lembaga_title</w:t>
+            </w:r>
+            <w:proofErr w:type="spellEnd"/>
+            <w:r>
+              <w:rPr>
+                <w:rFonts w:cs="Tahoma"/>
+              </w:rPr>
+              <w:t xml:space="preserve">}) </w:t>
+            </w:r>
+          </w:p>
+          <w:p>
+            <w:pPr>
+              <w:ind w:left="-112"/>
+              <w:jc w:val="both"/>
             </w:pPr>
             <w:r>
               <w:t>{/</w:t>
             </w:r>
             <w:proofErr w:type="spellStart"/>
             <w:r>
-              <w:t>pelindung</w:t>
+              <w:t>isRanting</w:t>
             </w:r>
             <w:proofErr w:type="spellEnd"/>
             <w:r>
               <w:t>}</w:t>
             </w:r>
+          </w:p>
+          <w:p>
+            <w:pPr>
+              <w:ind w:left="-112"/>
+              <w:jc w:val="both"/>
+            </w:pPr>
+            <w:r>
+              <w:t>{#isKomisariat}</w:t>
+            </w:r>
+          </w:p>
+          <w:p>
+            <w:pPr>
+              <w:ind w:left="-112"/>
+              <w:jc w:val="both"/>
+              <w:rPr>
+                <w:b/>
+                <w:bCs/>
+              </w:rPr>
+            </w:pPr>
+            <w:proofErr w:type="spellStart"/>
+            <w:r>
+              <w:rPr>
+                <w:b/>
+                <w:bCs/>
+              </w:rPr>
+              <w:t>Kepala</w:t>
+            </w:r>
+            <w:proofErr w:type="spellEnd"/>
+            <w:r>
+              <w:rPr>
+                <w:b/>
+                <w:bCs/>
+              </w:rPr>
+              <w:t xml:space="preserve"> Madrasah / </w:t>
+            </w:r>
+            <w:proofErr w:type="spellStart"/>
+            <w:r>
+              <w:rPr>
+                <w:b/>
+                <w:bCs/>
+              </w:rPr>
+              <w:t>Sekolah</w:t>
+            </w:r>
+            <w:proofErr w:type="spellEnd"/>
+          </w:p>
+          <w:p>
+            <w:pPr>
+              <w:ind w:left="-112"/>
+              <w:jc w:val="both"/>
+            </w:pPr>
+            <w:r>
+              <w:t>{</w:t>
+            </w:r>
+            <w:proofErr w:type="spellStart"/>
+            <w:r>
+              <w:t>nama_kepala_madrasah</w:t>
+            </w:r>
+            <w:proofErr w:type="spellEnd"/>
+            <w:r>
+              <w:t>}</w:t>
+            </w:r>
+          </w:p>
+          <w:p>
+            <w:pPr>
+              <w:ind w:left="-112"/>
+              <w:jc w:val="both"/>
+            </w:pPr>
+            <w:r>
+              <w:t>{/</w:t>
+            </w:r>
+            <w:proofErr w:type="spellStart"/>
+            <w:r>
+              <w:t>isKomisariat</w:t>
+            </w:r>
+            <w:proofErr w:type="spellEnd"/>
+            <w:r>
+              <w:t>}</w:t>
+            </w:r>
+          </w:p>
+          <w:p>
+            <w:pPr>
+              <w:ind w:left="-112"/>
+              <w:jc w:val="both"/>
+            </w:pPr>
           </w:p>
         </w:tc>
       </w:tr>
@@ -319,16 +580,49 @@
             <w:pPr>
               <w:ind w:left="-112"/>
               <w:jc w:val="both"/>
-            </w:pPr>
-            <w:r>
+              <w:rPr>
+                <w:b/>
+                <w:bCs/>
+              </w:rPr>
+            </w:pPr>
+            <w:r>
+              <w:rPr>
+                <w:b/>
+                <w:bCs/>
+              </w:rPr>
+              <w:t>{#isBold}</w:t>
+            </w:r>
+          </w:p>
+          <w:p>
+            <w:pPr>
+              <w:ind w:left="-112"/>
+              <w:jc w:val="both"/>
+              <w:rPr>
+                <w:b/>
+                <w:bCs/>
+              </w:rPr>
+            </w:pPr>
+            <w:r>
+              <w:rPr>
+                <w:b/>
+                <w:bCs/>
+              </w:rPr>
               <w:t>{no}. {</w:t>
             </w:r>
             <w:proofErr w:type="spellStart"/>
             <w:r>
+              <w:rPr>
+                <w:b/>
+                <w:bCs/>
+              </w:rPr>
               <w:t>nama</w:t>
             </w:r>
             <w:proofErr w:type="spellEnd"/>
             <w:r>
+              <w:rPr>
+                <w:b/>
+                <w:bCs/>
+              </w:rPr>
               <w:t>}</w:t>
             </w:r>
           </w:p>
@@ -336,13 +630,100 @@
             <w:pPr>
               <w:ind w:left="-112"/>
               <w:jc w:val="both"/>
-            </w:pPr>
-            <w:r>
+              <w:rPr>
+                <w:b/>
+                <w:bCs/>
+              </w:rPr>
+            </w:pPr>
+            <w:r>
+              <w:rPr>
+                <w:b/>
+                <w:bCs/>
+              </w:rPr>
               <w:t>{/</w:t>
             </w:r>
             <w:proofErr w:type="spellStart"/>
             <w:r>
-              <w:t>pembina</w:t>
+              <w:rPr>
+                <w:b/>
+                <w:bCs/>
+              </w:rPr>
+              <w:t>isBold</w:t>
+            </w:r>
+            <w:proofErr w:type="spellEnd"/>
+            <w:r>
+              <w:rPr>
+                <w:b/>
+                <w:bCs/>
+              </w:rPr>
+              <w:t>}</w:t>
+            </w:r>
+          </w:p>
+          <w:p>
+            <w:pPr>
+              <w:ind w:left="-112"/>
+              <w:jc w:val="both"/>
+            </w:pPr>
+            <w:r>
+              <w:t>{^</w:t>
+            </w:r>
+            <w:proofErr w:type="spellStart"/>
+            <w:r>
+              <w:t>isBold</w:t>
+            </w:r>
+            <w:proofErr w:type="spellEnd"/>
+            <w:r>
+              <w:t>}</w:t>
+            </w:r>
+          </w:p>
+          <w:p>
+            <w:pPr>
+              <w:ind w:left="-112"/>
+              <w:jc w:val="both"/>
+            </w:pPr>
+            <w:r>
+              <w:t>{no}. {</w:t>
+            </w:r>
+            <w:proofErr w:type="spellStart"/>
+            <w:r>
+              <w:t>nama</w:t>
+            </w:r>
+            <w:proofErr w:type="spellEnd"/>
+            <w:r>
+              <w:t>}</w:t>
+            </w:r>
+          </w:p>
+          <w:p>
+            <w:pPr>
+              <w:ind w:left="-112"/>
+              <w:jc w:val="both"/>
+            </w:pPr>
+            <w:r>
+              <w:t>{/</w:t>
+            </w:r>
+            <w:proofErr w:type="spellStart"/>
+            <w:r>
+              <w:t>isBold</w:t>
+            </w:r>
+            <w:proofErr w:type="spellEnd"/>
+            <w:r>
+              <w:t>}</w:t>
+            </w:r>
+          </w:p>
+          <w:p>
+            <w:pPr>
+              <w:ind w:left="-112"/>
+              <w:jc w:val="both"/>
+            </w:pPr>
+            <w:r>
+              <w:t>{/</w:t>
+            </w:r>
+            <w:proofErr w:type="spellStart"/>
+            <w:r>
+              <w:t>p</w:t>
+            </w:r>
+            <w:r>
+              <w:t>embina</w:t>
             </w:r>
             <w:proofErr w:type="spellEnd"/>
             <w:r>
@@ -855,6 +1236,33 @@
           </w:p>
         </w:tc>
       </w:tr>
+    </w:tbl>
+    <w:p>
+      <w:r>
+        <w:t>{#hasWakilSekre}</w:t>
+      </w:r>
+    </w:p>
+    <w:tbl>
+      <w:tblPr>
+        <w:tblStyle w:val="TableGrid"/>
+        <w:tblW w:w="4966" w:type="pct"/>
+        <w:tblInd w:w="108" w:type="dxa"/>
+        <w:tblBorders>
+          <w:top w:val="none" w:sz="0" w:space="0" w:color="auto"/>
+          <w:left w:val="none" w:sz="0" w:space="0" w:color="auto"/>
+          <w:bottom w:val="none" w:sz="0" w:space="0" w:color="auto"/>
+          <w:right w:val="none" w:sz="0" w:space="0" w:color="auto"/>
+          <w:insideH w:val="none" w:sz="0" w:space="0" w:color="auto"/>
+          <w:insideV w:val="none" w:sz="0" w:space="0" w:color="auto"/>
+        </w:tblBorders>
+        <w:tblLook w:val="04A0" w:firstRow="1" w:lastRow="0" w:firstColumn="1" w:lastColumn="0" w:noHBand="0" w:noVBand="1"/>
+      </w:tblPr>
+      <w:tblGrid>
+        <w:gridCol w:w="2421"/>
+        <w:gridCol w:w="222"/>
+        <w:gridCol w:w="3629"/>
+        <w:gridCol w:w="2693"/>
+      </w:tblGrid>
       <w:tr>
         <w:tc>
           <w:tcPr>
@@ -866,7 +1274,7 @@
               <w:jc w:val="both"/>
             </w:pPr>
             <w:r>
-              <w:t>{#wakil_sekretaris}</w:t>
+              <w:t>{#wakil_sekre}</w:t>
             </w:r>
           </w:p>
         </w:tc>
@@ -939,12 +1347,100 @@
             </w:r>
             <w:proofErr w:type="spellStart"/>
             <w:r>
-              <w:t>wakil_sekretaris</w:t>
+              <w:t>wakil_sekre</w:t>
             </w:r>
             <w:proofErr w:type="spellEnd"/>
             <w:r>
               <w:t>}</w:t>
             </w:r>
+          </w:p>
+        </w:tc>
+      </w:tr>
+    </w:tbl>
+    <w:p>
+      <w:r>
+        <w:t>{</w:t>
+      </w:r>
+      <w:r>
+        <w:t>/</w:t>
+      </w:r>
+      <w:proofErr w:type="spellStart"/>
+      <w:r>
+        <w:t>hasWakilSekre</w:t>
+      </w:r>
+      <w:proofErr w:type="spellEnd"/>
+      <w:r>
+        <w:t>}</w:t>
+      </w:r>
+    </w:p>
+    <w:tbl>
+      <w:tblPr>
+        <w:tblStyle w:val="TableGrid"/>
+        <w:tblW w:w="4966" w:type="pct"/>
+        <w:tblInd w:w="108" w:type="dxa"/>
+        <w:tblBorders>
+          <w:top w:val="none" w:sz="0" w:space="0" w:color="auto"/>
+          <w:left w:val="none" w:sz="0" w:space="0" w:color="auto"/>
+          <w:bottom w:val="none" w:sz="0" w:space="0" w:color="auto"/>
+          <w:right w:val="none" w:sz="0" w:space="0" w:color="auto"/>
+          <w:insideH w:val="none" w:sz="0" w:space="0" w:color="auto"/>
+          <w:insideV w:val="none" w:sz="0" w:space="0" w:color="auto"/>
+        </w:tblBorders>
+        <w:tblLook w:val="04A0" w:firstRow="1" w:lastRow="0" w:firstColumn="1" w:lastColumn="0" w:noHBand="0" w:noVBand="1"/>
+      </w:tblPr>
+      <w:tblGrid>
+        <w:gridCol w:w="2421"/>
+        <w:gridCol w:w="222"/>
+        <w:gridCol w:w="3629"/>
+        <w:gridCol w:w="2693"/>
+      </w:tblGrid>
+      <w:tr>
+        <w:tc>
+          <w:tcPr>
+            <w:tcW w:w="1350" w:type="pct"/>
+          </w:tcPr>
+          <w:p>
+            <w:pPr>
+              <w:ind w:left="-116"/>
+              <w:jc w:val="both"/>
+            </w:pPr>
+          </w:p>
+        </w:tc>
+        <w:tc>
+          <w:tcPr>
+            <w:tcW w:w="124" w:type="pct"/>
+          </w:tcPr>
+          <w:p>
+            <w:pPr>
+              <w:ind w:left="-137" w:firstLine="20"/>
+              <w:jc w:val="both"/>
+              <w:rPr>
+                <w:b/>
+                <w:bCs/>
+              </w:rPr>
+            </w:pPr>
+          </w:p>
+        </w:tc>
+        <w:tc>
+          <w:tcPr>
+            <w:tcW w:w="2024" w:type="pct"/>
+          </w:tcPr>
+          <w:p>
+            <w:pPr>
+              <w:ind w:left="-112"/>
+              <w:jc w:val="both"/>
+            </w:pPr>
+          </w:p>
+        </w:tc>
+        <w:tc>
+          <w:tcPr>
+            <w:tcW w:w="1502" w:type="pct"/>
+          </w:tcPr>
+          <w:p>
+            <w:pPr>
+              <w:ind w:left="-112"/>
+              <w:jc w:val="both"/>
+            </w:pPr>
           </w:p>
         </w:tc>
       </w:tr>
@@ -957,7 +1453,20 @@
             <w:pPr>
               <w:ind w:left="-116"/>
               <w:jc w:val="both"/>
-            </w:pPr>
+              <w:rPr>
+                <w:b/>
+                <w:bCs/>
+              </w:rPr>
+            </w:pPr>
+            <w:proofErr w:type="spellStart"/>
+            <w:r>
+              <w:rPr>
+                <w:b/>
+                <w:bCs/>
+              </w:rPr>
+              <w:t>Bendahara</w:t>
+            </w:r>
+            <w:proofErr w:type="spellEnd"/>
           </w:p>
         </w:tc>
         <w:tc>
@@ -973,6 +1482,13 @@
                 <w:bCs/>
               </w:rPr>
             </w:pPr>
+            <w:r>
+              <w:rPr>
+                <w:b/>
+                <w:bCs/>
+              </w:rPr>
+              <w:t>:</w:t>
+            </w:r>
           </w:p>
         </w:tc>
         <w:tc>
@@ -983,7 +1499,34 @@
             <w:pPr>
               <w:ind w:left="-112"/>
               <w:jc w:val="both"/>
-            </w:pPr>
+              <w:rPr>
+                <w:b/>
+                <w:bCs/>
+              </w:rPr>
+            </w:pPr>
+            <w:r>
+              <w:rPr>
+                <w:b/>
+                <w:bCs/>
+              </w:rPr>
+              <w:t>{</w:t>
+            </w:r>
+            <w:proofErr w:type="spellStart"/>
+            <w:r>
+              <w:rPr>
+                <w:b/>
+                <w:bCs/>
+              </w:rPr>
+              <w:t>nama_bendahara</w:t>
+            </w:r>
+            <w:proofErr w:type="spellEnd"/>
+            <w:r>
+              <w:rPr>
+                <w:b/>
+                <w:bCs/>
+              </w:rPr>
+              <w:t>}</w:t>
+            </w:r>
           </w:p>
         </w:tc>
         <w:tc>
@@ -994,10 +1537,64 @@
             <w:pPr>
               <w:ind w:left="-112"/>
               <w:jc w:val="both"/>
-            </w:pPr>
+              <w:rPr>
+                <w:b/>
+                <w:bCs/>
+              </w:rPr>
+            </w:pPr>
+            <w:r>
+              <w:rPr>
+                <w:b/>
+                <w:bCs/>
+              </w:rPr>
+              <w:t>{</w:t>
+            </w:r>
+            <w:proofErr w:type="spellStart"/>
+            <w:r>
+              <w:rPr>
+                <w:b/>
+                <w:bCs/>
+              </w:rPr>
+              <w:t>alamat_bendahara</w:t>
+            </w:r>
+            <w:proofErr w:type="spellEnd"/>
+            <w:r>
+              <w:rPr>
+                <w:b/>
+                <w:bCs/>
+              </w:rPr>
+              <w:t>}</w:t>
+            </w:r>
           </w:p>
         </w:tc>
       </w:tr>
+    </w:tbl>
+    <w:p>
+      <w:r>
+        <w:t>{#hasWakilBend}</w:t>
+      </w:r>
+    </w:p>
+    <w:tbl>
+      <w:tblPr>
+        <w:tblStyle w:val="TableGrid"/>
+        <w:tblW w:w="4966" w:type="pct"/>
+        <w:tblInd w:w="108" w:type="dxa"/>
+        <w:tblBorders>
+          <w:top w:val="none" w:sz="0" w:space="0" w:color="auto"/>
+          <w:left w:val="none" w:sz="0" w:space="0" w:color="auto"/>
+          <w:bottom w:val="none" w:sz="0" w:space="0" w:color="auto"/>
+          <w:right w:val="none" w:sz="0" w:space="0" w:color="auto"/>
+          <w:insideH w:val="none" w:sz="0" w:space="0" w:color="auto"/>
+          <w:insideV w:val="none" w:sz="0" w:space="0" w:color="auto"/>
+        </w:tblBorders>
+        <w:tblLook w:val="04A0" w:firstRow="1" w:lastRow="0" w:firstColumn="1" w:lastColumn="0" w:noHBand="0" w:noVBand="1"/>
+      </w:tblPr>
+      <w:tblGrid>
+        <w:gridCol w:w="2421"/>
+        <w:gridCol w:w="222"/>
+        <w:gridCol w:w="3629"/>
+        <w:gridCol w:w="2693"/>
+      </w:tblGrid>
       <w:tr>
         <w:tc>
           <w:tcPr>
@@ -1007,17 +1604,12 @@
             <w:pPr>
               <w:ind w:left="-116"/>
               <w:jc w:val="both"/>
-              <w:rPr>
-                <w:b/>
-                <w:bCs/>
-              </w:rPr>
-            </w:pPr>
+            </w:pPr>
+            <w:r>
+              <w:t xml:space="preserve">Wakil </w:t>
+            </w:r>
             <w:proofErr w:type="spellStart"/>
             <w:r>
-              <w:rPr>
-                <w:b/>
-                <w:bCs/>
-              </w:rPr>
               <w:t>Bendahara</w:t>
             </w:r>
             <w:proofErr w:type="spellEnd"/>
@@ -1053,32 +1645,16 @@
             <w:pPr>
               <w:ind w:left="-112"/>
               <w:jc w:val="both"/>
-              <w:rPr>
-                <w:b/>
-                <w:bCs/>
-              </w:rPr>
-            </w:pPr>
-            <w:r>
-              <w:rPr>
-                <w:b/>
-                <w:bCs/>
-              </w:rPr>
+            </w:pPr>
+            <w:r>
               <w:t>{</w:t>
             </w:r>
             <w:proofErr w:type="spellStart"/>
             <w:r>
-              <w:rPr>
-                <w:b/>
-                <w:bCs/>
-              </w:rPr>
-              <w:t>nama_bendahara</w:t>
+              <w:t>nama_wakil_bend</w:t>
             </w:r>
             <w:proofErr w:type="spellEnd"/>
             <w:r>
-              <w:rPr>
-                <w:b/>
-                <w:bCs/>
-              </w:rPr>
               <w:t>}</w:t>
             </w:r>
           </w:p>
@@ -1091,124 +1667,59 @@
             <w:pPr>
               <w:ind w:left="-112"/>
               <w:jc w:val="both"/>
-              <w:rPr>
-                <w:b/>
-                <w:bCs/>
-              </w:rPr>
-            </w:pPr>
-            <w:r>
-              <w:rPr>
-                <w:b/>
-                <w:bCs/>
-              </w:rPr>
+            </w:pPr>
+            <w:r>
               <w:t>{</w:t>
             </w:r>
             <w:proofErr w:type="spellStart"/>
             <w:r>
-              <w:rPr>
-                <w:b/>
-                <w:bCs/>
-              </w:rPr>
-              <w:t>alamat_bendahara</w:t>
+              <w:t>alamat_wakil_bend</w:t>
             </w:r>
             <w:proofErr w:type="spellEnd"/>
             <w:r>
-              <w:rPr>
-                <w:b/>
-                <w:bCs/>
-              </w:rPr>
               <w:t>}</w:t>
             </w:r>
           </w:p>
         </w:tc>
       </w:tr>
-      <w:tr>
-        <w:tc>
-          <w:tcPr>
-            <w:tcW w:w="1350" w:type="pct"/>
-          </w:tcPr>
-          <w:p>
-            <w:pPr>
-              <w:ind w:left="-116"/>
-              <w:jc w:val="both"/>
-            </w:pPr>
-            <w:r>
-              <w:t xml:space="preserve">Wakil </w:t>
-            </w:r>
-            <w:proofErr w:type="spellStart"/>
-            <w:r>
-              <w:t>Bendahara</w:t>
-            </w:r>
-            <w:proofErr w:type="spellEnd"/>
-          </w:p>
-        </w:tc>
-        <w:tc>
-          <w:tcPr>
-            <w:tcW w:w="124" w:type="pct"/>
-          </w:tcPr>
-          <w:p>
-            <w:pPr>
-              <w:ind w:left="-137" w:firstLine="20"/>
-              <w:jc w:val="both"/>
-              <w:rPr>
-                <w:b/>
-                <w:bCs/>
-              </w:rPr>
-            </w:pPr>
-            <w:r>
-              <w:rPr>
-                <w:b/>
-                <w:bCs/>
-              </w:rPr>
-              <w:t>:</w:t>
-            </w:r>
-          </w:p>
-        </w:tc>
-        <w:tc>
-          <w:tcPr>
-            <w:tcW w:w="2024" w:type="pct"/>
-          </w:tcPr>
-          <w:p>
-            <w:pPr>
-              <w:ind w:left="-112"/>
-              <w:jc w:val="both"/>
-            </w:pPr>
-            <w:r>
-              <w:t>{</w:t>
-            </w:r>
-            <w:proofErr w:type="spellStart"/>
-            <w:r>
-              <w:t>nama_wakil_bendahara</w:t>
-            </w:r>
-            <w:proofErr w:type="spellEnd"/>
-            <w:r>
-              <w:t>}</w:t>
-            </w:r>
-          </w:p>
-        </w:tc>
-        <w:tc>
-          <w:tcPr>
-            <w:tcW w:w="1502" w:type="pct"/>
-          </w:tcPr>
-          <w:p>
-            <w:pPr>
-              <w:ind w:left="-112"/>
-              <w:jc w:val="both"/>
-            </w:pPr>
-            <w:r>
-              <w:t>{</w:t>
-            </w:r>
-            <w:proofErr w:type="spellStart"/>
-            <w:r>
-              <w:t>alamat_wakil_bendahara</w:t>
-            </w:r>
-            <w:proofErr w:type="spellEnd"/>
-            <w:r>
-              <w:t>}</w:t>
-            </w:r>
-          </w:p>
-        </w:tc>
-      </w:tr>
+    </w:tbl>
+    <w:p>
+      <w:r>
+        <w:t>{</w:t>
+      </w:r>
+      <w:r>
+        <w:t>/</w:t>
+      </w:r>
+      <w:proofErr w:type="spellStart"/>
+      <w:r>
+        <w:t>hasWakilBend</w:t>
+      </w:r>
+      <w:proofErr w:type="spellEnd"/>
+      <w:r>
+        <w:t>}</w:t>
+      </w:r>
+    </w:p>
+    <w:tbl>
+      <w:tblPr>
+        <w:tblStyle w:val="TableGrid"/>
+        <w:tblW w:w="4966" w:type="pct"/>
+        <w:tblInd w:w="108" w:type="dxa"/>
+        <w:tblBorders>
+          <w:top w:val="none" w:sz="0" w:space="0" w:color="auto"/>
+          <w:left w:val="none" w:sz="0" w:space="0" w:color="auto"/>
+          <w:bottom w:val="none" w:sz="0" w:space="0" w:color="auto"/>
+          <w:right w:val="none" w:sz="0" w:space="0" w:color="auto"/>
+          <w:insideH w:val="none" w:sz="0" w:space="0" w:color="auto"/>
+          <w:insideV w:val="none" w:sz="0" w:space="0" w:color="auto"/>
+        </w:tblBorders>
+        <w:tblLook w:val="04A0" w:firstRow="1" w:lastRow="0" w:firstColumn="1" w:lastColumn="0" w:noHBand="0" w:noVBand="1"/>
+      </w:tblPr>
+      <w:tblGrid>
+        <w:gridCol w:w="2420"/>
+        <w:gridCol w:w="223"/>
+        <w:gridCol w:w="3629"/>
+        <w:gridCol w:w="2693"/>
+      </w:tblGrid>
       <w:tr>
         <w:tc>
           <w:tcPr>
@@ -1394,6 +1905,22 @@
                 <w:bCs/>
               </w:rPr>
             </w:pPr>
+            <w:proofErr w:type="spellStart"/>
+            <w:r>
+              <w:rPr>
+                <w:b/>
+                <w:bCs/>
+              </w:rPr>
+              <w:t>Departemen</w:t>
+            </w:r>
+            <w:proofErr w:type="spellEnd"/>
+            <w:r>
+              <w:rPr>
+                <w:b/>
+                <w:bCs/>
+              </w:rPr>
+              <w:t xml:space="preserve"> </w:t>
+            </w:r>
             <w:r>
               <w:rPr>
                 <w:b/>
@@ -1562,6 +2089,7 @@
               <w:jc w:val="both"/>
             </w:pPr>
             <w:r>
+              <w:lastRenderedPageBreak/>
               <w:t>{</w:t>
             </w:r>
             <w:proofErr w:type="spellStart"/>
@@ -1593,6 +2121,7 @@
               <w:jc w:val="both"/>
             </w:pPr>
             <w:r>
+              <w:lastRenderedPageBreak/>
               <w:t>{#anggota}</w:t>
             </w:r>
           </w:p>
@@ -1602,6 +2131,7 @@
               <w:jc w:val="both"/>
             </w:pPr>
             <w:r>
+              <w:lastRenderedPageBreak/>
               <w:t>{</w:t>
             </w:r>
             <w:proofErr w:type="spellStart"/>
@@ -1868,6 +2398,15 @@
                 <w:bCs/>
               </w:rPr>
             </w:pPr>
+            <w:r>
+              <w:rPr>
+                <w:rFonts w:ascii="Arial Narrow" w:hAnsi="Arial Narrow"/>
+                <w:b/>
+                <w:bCs/>
+                <w:lang w:val="en-US"/>
+              </w:rPr>
+              <w:t xml:space="preserve">Lembaga </w:t>
+            </w:r>
             <w:r>
               <w:rPr>
                 <w:rFonts w:ascii="Arial Narrow" w:hAnsi="Arial Narrow"/>
@@ -5308,7 +5847,7 @@
   <w:style w:type="paragraph" w:default="1" w:styleId="Normal">
     <w:name w:val="Normal"/>
     <w:qFormat/>
-    <w:rsid w:val="00894B79"/>
+    <w:rsid w:val="001A00AA"/>
     <w:pPr>
       <w:spacing w:after="0" w:line="240" w:lineRule="auto"/>
     </w:pPr>

</xml_diff>